<commit_message>
Ajout du nom dans le journal d'apprentissage
</commit_message>
<xml_diff>
--- a/journal-khalil.docx
+++ b/journal-khalil.docx
@@ -4,6 +4,7 @@
   <w:body>
     <w:tbl>
       <w:tblPr>
+        <w:tblpPr w:leftFromText="180" w:rightFromText="180" w:vertAnchor="page" w:horzAnchor="margin" w:tblpY="2912"/>
         <w:tblW w:w="9942" w:type="dxa"/>
         <w:tblCellSpacing w:w="15" w:type="dxa"/>
         <w:tblCellMar>
@@ -421,14 +422,14 @@
               </w:rPr>
               <w:t xml:space="preserve">La </w:t>
             </w:r>
+            <w:r>
+              <w:rPr>
+                <w:lang w:val="fr-CA"/>
+              </w:rPr>
+              <w:t xml:space="preserve">classe. </w:t>
+            </w:r>
+            <w:proofErr w:type="spellStart"/>
             <w:proofErr w:type="gramStart"/>
-            <w:r>
-              <w:rPr>
-                <w:lang w:val="fr-CA"/>
-              </w:rPr>
-              <w:t>classe .</w:t>
-            </w:r>
-            <w:proofErr w:type="spellStart"/>
             <w:r>
               <w:rPr>
                 <w:lang w:val="fr-CA"/>
@@ -563,7 +564,69 @@
     </w:tbl>
     <w:p>
       <w:pPr>
+        <w:jc w:val="center"/>
         <w:rPr>
+          <w:color w:val="215E99" w:themeColor="text2" w:themeTint="BF"/>
+          <w:sz w:val="36"/>
+          <w:szCs w:val="36"/>
+          <w:lang w:val="fr-CA"/>
+        </w:rPr>
+      </w:pPr>
+      <w:r>
+        <w:rPr>
+          <w:color w:val="215E99" w:themeColor="text2" w:themeTint="BF"/>
+          <w:sz w:val="36"/>
+          <w:szCs w:val="36"/>
+          <w:lang w:val="fr-CA"/>
+        </w:rPr>
+        <w:t>Journal d’apprentissage</w:t>
+      </w:r>
+    </w:p>
+    <w:p>
+      <w:pPr>
+        <w:rPr>
+          <w:color w:val="215E99" w:themeColor="text2" w:themeTint="BF"/>
+          <w:lang w:val="fr-CA"/>
+        </w:rPr>
+      </w:pPr>
+      <w:r>
+        <w:rPr>
+          <w:b/>
+          <w:bCs/>
+          <w:color w:val="215E99" w:themeColor="text2" w:themeTint="BF"/>
+          <w:lang w:val="fr-CA"/>
+        </w:rPr>
+        <w:t>Nom :</w:t>
+      </w:r>
+      <w:r>
+        <w:rPr>
+          <w:color w:val="215E99" w:themeColor="text2" w:themeTint="BF"/>
+          <w:lang w:val="fr-CA"/>
+        </w:rPr>
+        <w:t xml:space="preserve"> Khalil </w:t>
+      </w:r>
+      <w:proofErr w:type="spellStart"/>
+      <w:r>
+        <w:rPr>
+          <w:color w:val="215E99" w:themeColor="text2" w:themeTint="BF"/>
+          <w:lang w:val="fr-CA"/>
+        </w:rPr>
+        <w:t>taouai</w:t>
+      </w:r>
+      <w:proofErr w:type="spellEnd"/>
+    </w:p>
+    <w:p>
+      <w:pPr>
+        <w:rPr>
+          <w:color w:val="215E99" w:themeColor="text2" w:themeTint="BF"/>
+          <w:lang w:val="fr-CA"/>
+        </w:rPr>
+      </w:pPr>
+    </w:p>
+    <w:p>
+      <w:pPr>
+        <w:rPr>
+          <w:color w:val="215E99" w:themeColor="text2" w:themeTint="BF"/>
           <w:lang w:val="fr-CA"/>
         </w:rPr>
       </w:pPr>
@@ -1181,6 +1244,7 @@
   <w:style w:type="character" w:default="1" w:styleId="DefaultParagraphFont">
     <w:name w:val="Default Paragraph Font"/>
     <w:uiPriority w:val="1"/>
+    <w:semiHidden/>
     <w:unhideWhenUsed/>
   </w:style>
   <w:style w:type="table" w:default="1" w:styleId="TableNormal">

</xml_diff>